<commit_message>
add all code for prog
</commit_message>
<xml_diff>
--- a/Semester-2/Программирование (15)/Отчёты/Лабораторная 7.docx
+++ b/Semester-2/Программирование (15)/Отчёты/Лабораторная 7.docx
@@ -639,43 +639,7 @@
           <w:sz w:val="28"/>
           <w:szCs w:val="28"/>
         </w:rPr>
-        <w:t xml:space="preserve">3. Все элементы матрицы X (n x n), лежащие ниже главной диагонали, заменить </w:t>
-      </w:r>
-      <w:proofErr w:type="spellStart"/>
-      <w:r>
-        <w:rPr>
-          <w:rFonts w:ascii="Times New Roman" w:eastAsia="Times New Roman" w:hAnsi="Times New Roman" w:cs="Times New Roman"/>
-          <w:sz w:val="28"/>
-          <w:szCs w:val="28"/>
-        </w:rPr>
-        <w:t>произведе</w:t>
-      </w:r>
-      <w:proofErr w:type="spellEnd"/>
-      <w:r>
-        <w:rPr>
-          <w:rFonts w:ascii="Times New Roman" w:eastAsia="Times New Roman" w:hAnsi="Times New Roman" w:cs="Times New Roman"/>
-          <w:sz w:val="28"/>
-          <w:szCs w:val="28"/>
-        </w:rPr>
-        <w:t xml:space="preserve">- </w:t>
-      </w:r>
-      <w:proofErr w:type="spellStart"/>
-      <w:r>
-        <w:rPr>
-          <w:rFonts w:ascii="Times New Roman" w:eastAsia="Times New Roman" w:hAnsi="Times New Roman" w:cs="Times New Roman"/>
-          <w:sz w:val="28"/>
-          <w:szCs w:val="28"/>
-        </w:rPr>
-        <w:t>нием</w:t>
-      </w:r>
-      <w:proofErr w:type="spellEnd"/>
-      <w:r>
-        <w:rPr>
-          <w:rFonts w:ascii="Times New Roman" w:eastAsia="Times New Roman" w:hAnsi="Times New Roman" w:cs="Times New Roman"/>
-          <w:sz w:val="28"/>
-          <w:szCs w:val="28"/>
-        </w:rPr>
-        <w:t xml:space="preserve"> ненулевых элементов, стоящих в нечетных строках</w:t>
+        <w:t>3. Все элементы матрицы X (n x n), лежащие ниже главной диагонали, заменить произведением ненулевых элементов, стоящих в нечетных строках</w:t>
       </w:r>
       <w:r>
         <w:rPr>
@@ -723,10 +687,10 @@
           <w:szCs w:val="28"/>
         </w:rPr>
         <w:drawing>
-          <wp:inline distT="0" distB="0" distL="0" distR="0" wp14:anchorId="571B7D31" wp14:editId="20A17B89">
-            <wp:extent cx="3469341" cy="6131858"/>
-            <wp:effectExtent l="0" t="0" r="0" b="2540"/>
-            <wp:docPr id="448064744" name="Рисунок 1"/>
+          <wp:inline distT="0" distB="0" distL="0" distR="0" wp14:anchorId="5756CC89" wp14:editId="0AD31282">
+            <wp:extent cx="3146425" cy="6248742"/>
+            <wp:effectExtent l="0" t="0" r="3175" b="0"/>
+            <wp:docPr id="504731960" name="Рисунок 2"/>
             <wp:cNvGraphicFramePr>
               <a:graphicFrameLocks xmlns:a="http://schemas.openxmlformats.org/drawingml/2006/main" noChangeAspect="1"/>
             </wp:cNvGraphicFramePr>
@@ -734,7 +698,7 @@
               <a:graphicData uri="http://schemas.openxmlformats.org/drawingml/2006/picture">
                 <pic:pic xmlns:pic="http://schemas.openxmlformats.org/drawingml/2006/picture">
                   <pic:nvPicPr>
-                    <pic:cNvPr id="448064744" name="Рисунок 448064744"/>
+                    <pic:cNvPr id="504731960" name="Рисунок 504731960"/>
                     <pic:cNvPicPr/>
                   </pic:nvPicPr>
                   <pic:blipFill>
@@ -752,7 +716,7 @@
                   <pic:spPr>
                     <a:xfrm>
                       <a:off x="0" y="0"/>
-                      <a:ext cx="3522984" cy="6226669"/>
+                      <a:ext cx="3191335" cy="6337933"/>
                     </a:xfrm>
                     <a:prstGeom prst="rect">
                       <a:avLst/>
@@ -784,9 +748,1845 @@
         <w:t>Рис. 1. Блок-схема задания 1</w:t>
       </w:r>
     </w:p>
+    <w:p>
+      <w:pPr>
+        <w:spacing w:after="0" w:line="240" w:lineRule="auto"/>
+        <w:rPr>
+          <w:rFonts w:ascii="Times New Roman" w:eastAsia="Times New Roman" w:hAnsi="Times New Roman" w:cs="Times New Roman"/>
+          <w:b/>
+          <w:bCs/>
+          <w:sz w:val="28"/>
+          <w:szCs w:val="28"/>
+        </w:rPr>
+      </w:pPr>
+      <w:r>
+        <w:rPr>
+          <w:rFonts w:ascii="Times New Roman" w:eastAsia="Times New Roman" w:hAnsi="Times New Roman" w:cs="Times New Roman"/>
+          <w:b/>
+          <w:bCs/>
+          <w:sz w:val="28"/>
+          <w:szCs w:val="28"/>
+        </w:rPr>
+        <w:lastRenderedPageBreak/>
+        <w:t>Ручной расчёт задания 1:</w:t>
+      </w:r>
+    </w:p>
+    <w:p>
+      <w:pPr>
+        <w:spacing w:after="0" w:line="240" w:lineRule="auto"/>
+        <w:rPr>
+          <w:rFonts w:ascii="Times New Roman" w:eastAsia="Times New Roman" w:hAnsi="Times New Roman" w:cs="Times New Roman"/>
+          <w:sz w:val="28"/>
+          <w:szCs w:val="28"/>
+        </w:rPr>
+      </w:pPr>
+      <w:r>
+        <w:rPr>
+          <w:rFonts w:ascii="Times New Roman" w:eastAsia="Times New Roman" w:hAnsi="Times New Roman" w:cs="Times New Roman"/>
+          <w:sz w:val="28"/>
+          <w:szCs w:val="28"/>
+        </w:rPr>
+        <w:t>Ввод матрица:</w:t>
+      </w:r>
+    </w:p>
+    <w:p>
+      <w:pPr>
+        <w:spacing w:after="0" w:line="240" w:lineRule="auto"/>
+        <w:rPr>
+          <w:rFonts w:ascii="Times New Roman" w:eastAsia="Times New Roman" w:hAnsi="Times New Roman" w:cs="Times New Roman"/>
+          <w:sz w:val="28"/>
+          <w:szCs w:val="28"/>
+          <w:lang w:val="en-US"/>
+        </w:rPr>
+      </w:pPr>
+      <w:bookmarkStart w:id="1" w:name="OLE_LINK1"/>
+      <w:r>
+        <w:rPr>
+          <w:rFonts w:ascii="Times New Roman" w:eastAsia="Times New Roman" w:hAnsi="Times New Roman" w:cs="Times New Roman"/>
+          <w:sz w:val="28"/>
+          <w:szCs w:val="28"/>
+          <w:lang w:val="en-US"/>
+        </w:rPr>
+        <w:t>|</w:t>
+      </w:r>
+      <w:r>
+        <w:rPr>
+          <w:rFonts w:ascii="Times New Roman" w:eastAsia="Times New Roman" w:hAnsi="Times New Roman" w:cs="Times New Roman"/>
+          <w:sz w:val="28"/>
+          <w:szCs w:val="28"/>
+        </w:rPr>
+        <w:t>1 2 3</w:t>
+      </w:r>
+      <w:r>
+        <w:rPr>
+          <w:rFonts w:ascii="Times New Roman" w:eastAsia="Times New Roman" w:hAnsi="Times New Roman" w:cs="Times New Roman"/>
+          <w:sz w:val="28"/>
+          <w:szCs w:val="28"/>
+          <w:lang w:val="en-US"/>
+        </w:rPr>
+        <w:t>|</w:t>
+      </w:r>
+    </w:p>
+    <w:p>
+      <w:pPr>
+        <w:spacing w:after="0" w:line="240" w:lineRule="auto"/>
+        <w:rPr>
+          <w:rFonts w:ascii="Times New Roman" w:eastAsia="Times New Roman" w:hAnsi="Times New Roman" w:cs="Times New Roman"/>
+          <w:sz w:val="28"/>
+          <w:szCs w:val="28"/>
+          <w:lang w:val="en-US"/>
+        </w:rPr>
+      </w:pPr>
+      <w:r>
+        <w:rPr>
+          <w:rFonts w:ascii="Times New Roman" w:eastAsia="Times New Roman" w:hAnsi="Times New Roman" w:cs="Times New Roman"/>
+          <w:sz w:val="28"/>
+          <w:szCs w:val="28"/>
+          <w:lang w:val="en-US"/>
+        </w:rPr>
+        <w:t>|</w:t>
+      </w:r>
+      <w:r>
+        <w:rPr>
+          <w:rFonts w:ascii="Times New Roman" w:eastAsia="Times New Roman" w:hAnsi="Times New Roman" w:cs="Times New Roman"/>
+          <w:sz w:val="28"/>
+          <w:szCs w:val="28"/>
+        </w:rPr>
+        <w:t>4 0 6</w:t>
+      </w:r>
+      <w:r>
+        <w:rPr>
+          <w:rFonts w:ascii="Times New Roman" w:eastAsia="Times New Roman" w:hAnsi="Times New Roman" w:cs="Times New Roman"/>
+          <w:sz w:val="28"/>
+          <w:szCs w:val="28"/>
+          <w:lang w:val="en-US"/>
+        </w:rPr>
+        <w:t>|</w:t>
+      </w:r>
+    </w:p>
+    <w:p>
+      <w:pPr>
+        <w:spacing w:after="0" w:line="240" w:lineRule="auto"/>
+        <w:rPr>
+          <w:rFonts w:ascii="Times New Roman" w:eastAsia="Times New Roman" w:hAnsi="Times New Roman" w:cs="Times New Roman"/>
+          <w:sz w:val="28"/>
+          <w:szCs w:val="28"/>
+          <w:lang w:val="en-US"/>
+        </w:rPr>
+      </w:pPr>
+      <w:r>
+        <w:rPr>
+          <w:rFonts w:ascii="Times New Roman" w:eastAsia="Times New Roman" w:hAnsi="Times New Roman" w:cs="Times New Roman"/>
+          <w:sz w:val="28"/>
+          <w:szCs w:val="28"/>
+          <w:lang w:val="en-US"/>
+        </w:rPr>
+        <w:t>|</w:t>
+      </w:r>
+      <w:r>
+        <w:rPr>
+          <w:rFonts w:ascii="Times New Roman" w:eastAsia="Times New Roman" w:hAnsi="Times New Roman" w:cs="Times New Roman"/>
+          <w:sz w:val="28"/>
+          <w:szCs w:val="28"/>
+        </w:rPr>
+        <w:t>7 8 9</w:t>
+      </w:r>
+      <w:r>
+        <w:rPr>
+          <w:rFonts w:ascii="Times New Roman" w:eastAsia="Times New Roman" w:hAnsi="Times New Roman" w:cs="Times New Roman"/>
+          <w:sz w:val="28"/>
+          <w:szCs w:val="28"/>
+          <w:lang w:val="en-US"/>
+        </w:rPr>
+        <w:t>|</w:t>
+      </w:r>
+    </w:p>
+    <w:bookmarkEnd w:id="1"/>
+    <w:p>
+      <w:pPr>
+        <w:spacing w:after="0" w:line="240" w:lineRule="auto"/>
+        <w:rPr>
+          <w:rFonts w:ascii="Times New Roman" w:eastAsia="Times New Roman" w:hAnsi="Times New Roman" w:cs="Times New Roman"/>
+          <w:sz w:val="28"/>
+          <w:szCs w:val="28"/>
+        </w:rPr>
+      </w:pPr>
+      <w:r>
+        <w:rPr>
+          <w:rFonts w:ascii="Times New Roman" w:eastAsia="Times New Roman" w:hAnsi="Times New Roman" w:cs="Times New Roman"/>
+          <w:sz w:val="28"/>
+          <w:szCs w:val="28"/>
+        </w:rPr>
+        <w:t>Вывод:</w:t>
+      </w:r>
+    </w:p>
+    <w:p>
+      <w:pPr>
+        <w:spacing w:after="0" w:line="240" w:lineRule="auto"/>
+        <w:rPr>
+          <w:rFonts w:ascii="Times New Roman" w:eastAsia="Times New Roman" w:hAnsi="Times New Roman" w:cs="Times New Roman"/>
+          <w:sz w:val="28"/>
+          <w:szCs w:val="28"/>
+        </w:rPr>
+      </w:pPr>
+      <w:r>
+        <w:rPr>
+          <w:rFonts w:ascii="Times New Roman" w:eastAsia="Times New Roman" w:hAnsi="Times New Roman" w:cs="Times New Roman"/>
+          <w:sz w:val="28"/>
+          <w:szCs w:val="28"/>
+        </w:rPr>
+        <w:t>Нет нулевых элементов в строке 0 и 2</w:t>
+      </w:r>
+    </w:p>
+    <w:p>
+      <w:pPr>
+        <w:spacing w:after="0" w:line="240" w:lineRule="auto"/>
+        <w:rPr>
+          <w:rFonts w:ascii="Times New Roman" w:eastAsia="Times New Roman" w:hAnsi="Times New Roman" w:cs="Times New Roman"/>
+          <w:sz w:val="28"/>
+          <w:szCs w:val="28"/>
+        </w:rPr>
+      </w:pPr>
+      <w:r>
+        <w:rPr>
+          <w:rFonts w:ascii="Times New Roman" w:eastAsia="Times New Roman" w:hAnsi="Times New Roman" w:cs="Times New Roman"/>
+          <w:sz w:val="28"/>
+          <w:szCs w:val="28"/>
+        </w:rPr>
+        <w:t>Ввод матрица:</w:t>
+      </w:r>
+    </w:p>
+    <w:p>
+      <w:pPr>
+        <w:spacing w:after="0" w:line="240" w:lineRule="auto"/>
+        <w:rPr>
+          <w:rFonts w:ascii="Times New Roman" w:eastAsia="Times New Roman" w:hAnsi="Times New Roman" w:cs="Times New Roman"/>
+          <w:sz w:val="28"/>
+          <w:szCs w:val="28"/>
+          <w:lang w:val="en-US"/>
+        </w:rPr>
+      </w:pPr>
+      <w:r>
+        <w:rPr>
+          <w:rFonts w:ascii="Times New Roman" w:eastAsia="Times New Roman" w:hAnsi="Times New Roman" w:cs="Times New Roman"/>
+          <w:sz w:val="28"/>
+          <w:szCs w:val="28"/>
+          <w:lang w:val="en-US"/>
+        </w:rPr>
+        <w:t>|</w:t>
+      </w:r>
+      <w:r>
+        <w:rPr>
+          <w:rFonts w:ascii="Times New Roman" w:eastAsia="Times New Roman" w:hAnsi="Times New Roman" w:cs="Times New Roman"/>
+          <w:sz w:val="28"/>
+          <w:szCs w:val="28"/>
+        </w:rPr>
+        <w:t>0</w:t>
+      </w:r>
+      <w:r>
+        <w:rPr>
+          <w:rFonts w:ascii="Times New Roman" w:eastAsia="Times New Roman" w:hAnsi="Times New Roman" w:cs="Times New Roman"/>
+          <w:sz w:val="28"/>
+          <w:szCs w:val="28"/>
+        </w:rPr>
+        <w:t xml:space="preserve"> 2 3</w:t>
+      </w:r>
+      <w:r>
+        <w:rPr>
+          <w:rFonts w:ascii="Times New Roman" w:eastAsia="Times New Roman" w:hAnsi="Times New Roman" w:cs="Times New Roman"/>
+          <w:sz w:val="28"/>
+          <w:szCs w:val="28"/>
+          <w:lang w:val="en-US"/>
+        </w:rPr>
+        <w:t>|</w:t>
+      </w:r>
+    </w:p>
+    <w:p>
+      <w:pPr>
+        <w:spacing w:after="0" w:line="240" w:lineRule="auto"/>
+        <w:rPr>
+          <w:rFonts w:ascii="Times New Roman" w:eastAsia="Times New Roman" w:hAnsi="Times New Roman" w:cs="Times New Roman"/>
+          <w:sz w:val="28"/>
+          <w:szCs w:val="28"/>
+          <w:lang w:val="en-US"/>
+        </w:rPr>
+      </w:pPr>
+      <w:r>
+        <w:rPr>
+          <w:rFonts w:ascii="Times New Roman" w:eastAsia="Times New Roman" w:hAnsi="Times New Roman" w:cs="Times New Roman"/>
+          <w:sz w:val="28"/>
+          <w:szCs w:val="28"/>
+          <w:lang w:val="en-US"/>
+        </w:rPr>
+        <w:t>|</w:t>
+      </w:r>
+      <w:r>
+        <w:rPr>
+          <w:rFonts w:ascii="Times New Roman" w:eastAsia="Times New Roman" w:hAnsi="Times New Roman" w:cs="Times New Roman"/>
+          <w:sz w:val="28"/>
+          <w:szCs w:val="28"/>
+        </w:rPr>
+        <w:t xml:space="preserve">4 </w:t>
+      </w:r>
+      <w:r>
+        <w:rPr>
+          <w:rFonts w:ascii="Times New Roman" w:eastAsia="Times New Roman" w:hAnsi="Times New Roman" w:cs="Times New Roman"/>
+          <w:sz w:val="28"/>
+          <w:szCs w:val="28"/>
+        </w:rPr>
+        <w:t>0</w:t>
+      </w:r>
+      <w:r>
+        <w:rPr>
+          <w:rFonts w:ascii="Times New Roman" w:eastAsia="Times New Roman" w:hAnsi="Times New Roman" w:cs="Times New Roman"/>
+          <w:sz w:val="28"/>
+          <w:szCs w:val="28"/>
+        </w:rPr>
+        <w:t xml:space="preserve"> 6</w:t>
+      </w:r>
+      <w:r>
+        <w:rPr>
+          <w:rFonts w:ascii="Times New Roman" w:eastAsia="Times New Roman" w:hAnsi="Times New Roman" w:cs="Times New Roman"/>
+          <w:sz w:val="28"/>
+          <w:szCs w:val="28"/>
+          <w:lang w:val="en-US"/>
+        </w:rPr>
+        <w:t>|</w:t>
+      </w:r>
+    </w:p>
+    <w:p>
+      <w:pPr>
+        <w:spacing w:after="0" w:line="240" w:lineRule="auto"/>
+        <w:rPr>
+          <w:rFonts w:ascii="Times New Roman" w:eastAsia="Times New Roman" w:hAnsi="Times New Roman" w:cs="Times New Roman"/>
+          <w:sz w:val="28"/>
+          <w:szCs w:val="28"/>
+          <w:lang w:val="en-US"/>
+        </w:rPr>
+      </w:pPr>
+      <w:r>
+        <w:rPr>
+          <w:rFonts w:ascii="Times New Roman" w:eastAsia="Times New Roman" w:hAnsi="Times New Roman" w:cs="Times New Roman"/>
+          <w:sz w:val="28"/>
+          <w:szCs w:val="28"/>
+          <w:lang w:val="en-US"/>
+        </w:rPr>
+        <w:t>|</w:t>
+      </w:r>
+      <w:r>
+        <w:rPr>
+          <w:rFonts w:ascii="Times New Roman" w:eastAsia="Times New Roman" w:hAnsi="Times New Roman" w:cs="Times New Roman"/>
+          <w:sz w:val="28"/>
+          <w:szCs w:val="28"/>
+        </w:rPr>
+        <w:t xml:space="preserve">7 8 </w:t>
+      </w:r>
+      <w:r>
+        <w:rPr>
+          <w:rFonts w:ascii="Times New Roman" w:eastAsia="Times New Roman" w:hAnsi="Times New Roman" w:cs="Times New Roman"/>
+          <w:sz w:val="28"/>
+          <w:szCs w:val="28"/>
+        </w:rPr>
+        <w:t>0</w:t>
+      </w:r>
+      <w:r>
+        <w:rPr>
+          <w:rFonts w:ascii="Times New Roman" w:eastAsia="Times New Roman" w:hAnsi="Times New Roman" w:cs="Times New Roman"/>
+          <w:sz w:val="28"/>
+          <w:szCs w:val="28"/>
+          <w:lang w:val="en-US"/>
+        </w:rPr>
+        <w:t>|</w:t>
+      </w:r>
+    </w:p>
+    <w:p>
+      <w:pPr>
+        <w:spacing w:after="0" w:line="240" w:lineRule="auto"/>
+        <w:rPr>
+          <w:rFonts w:ascii="Times New Roman" w:eastAsia="Times New Roman" w:hAnsi="Times New Roman" w:cs="Times New Roman"/>
+          <w:sz w:val="28"/>
+          <w:szCs w:val="28"/>
+        </w:rPr>
+      </w:pPr>
+      <w:r>
+        <w:rPr>
+          <w:rFonts w:ascii="Times New Roman" w:eastAsia="Times New Roman" w:hAnsi="Times New Roman" w:cs="Times New Roman"/>
+          <w:sz w:val="28"/>
+          <w:szCs w:val="28"/>
+        </w:rPr>
+        <w:t>Вывод:</w:t>
+      </w:r>
+    </w:p>
+    <w:p>
+      <w:pPr>
+        <w:spacing w:after="0" w:line="240" w:lineRule="auto"/>
+        <w:rPr>
+          <w:rFonts w:ascii="Times New Roman" w:eastAsia="Times New Roman" w:hAnsi="Times New Roman" w:cs="Times New Roman"/>
+          <w:sz w:val="28"/>
+          <w:szCs w:val="28"/>
+        </w:rPr>
+      </w:pPr>
+      <w:r>
+        <w:rPr>
+          <w:rFonts w:ascii="Times New Roman" w:eastAsia="Times New Roman" w:hAnsi="Times New Roman" w:cs="Times New Roman"/>
+          <w:sz w:val="28"/>
+          <w:szCs w:val="28"/>
+        </w:rPr>
+        <w:t>В матрице нет строк без нулевых элементов</w:t>
+      </w:r>
+    </w:p>
+    <w:p>
+      <w:pPr>
+        <w:spacing w:after="0" w:line="240" w:lineRule="auto"/>
+        <w:rPr>
+          <w:rFonts w:ascii="Times New Roman" w:eastAsia="Times New Roman" w:hAnsi="Times New Roman" w:cs="Times New Roman"/>
+          <w:b/>
+          <w:bCs/>
+          <w:sz w:val="28"/>
+          <w:szCs w:val="28"/>
+        </w:rPr>
+      </w:pPr>
+      <w:r>
+        <w:rPr>
+          <w:rFonts w:ascii="Times New Roman" w:eastAsia="Times New Roman" w:hAnsi="Times New Roman" w:cs="Times New Roman"/>
+          <w:b/>
+          <w:bCs/>
+          <w:sz w:val="28"/>
+          <w:szCs w:val="28"/>
+        </w:rPr>
+        <w:t>Код программы задания 1:</w:t>
+      </w:r>
+    </w:p>
+    <w:p>
+      <w:pPr>
+        <w:spacing w:after="0" w:line="240" w:lineRule="auto"/>
+        <w:rPr>
+          <w:rFonts w:ascii="Courier New" w:eastAsia="Times New Roman" w:hAnsi="Courier New" w:cs="Courier New"/>
+          <w:sz w:val="20"/>
+          <w:szCs w:val="20"/>
+        </w:rPr>
+      </w:pPr>
+      <w:proofErr w:type="spellStart"/>
+      <w:r>
+        <w:rPr>
+          <w:rFonts w:ascii="Courier New" w:eastAsia="Times New Roman" w:hAnsi="Courier New" w:cs="Courier New"/>
+          <w:sz w:val="20"/>
+          <w:szCs w:val="20"/>
+        </w:rPr>
+        <w:t>import</w:t>
+      </w:r>
+      <w:proofErr w:type="spellEnd"/>
+      <w:r>
+        <w:rPr>
+          <w:rFonts w:ascii="Courier New" w:eastAsia="Times New Roman" w:hAnsi="Courier New" w:cs="Courier New"/>
+          <w:sz w:val="20"/>
+          <w:szCs w:val="20"/>
+        </w:rPr>
+        <w:t xml:space="preserve"> </w:t>
+      </w:r>
+      <w:proofErr w:type="spellStart"/>
+      <w:r>
+        <w:rPr>
+          <w:rFonts w:ascii="Courier New" w:eastAsia="Times New Roman" w:hAnsi="Courier New" w:cs="Courier New"/>
+          <w:sz w:val="20"/>
+          <w:szCs w:val="20"/>
+        </w:rPr>
+        <w:t>java.util.Scanner</w:t>
+      </w:r>
+      <w:proofErr w:type="spellEnd"/>
+      <w:r>
+        <w:rPr>
+          <w:rFonts w:ascii="Courier New" w:eastAsia="Times New Roman" w:hAnsi="Courier New" w:cs="Courier New"/>
+          <w:sz w:val="20"/>
+          <w:szCs w:val="20"/>
+        </w:rPr>
+        <w:t>;</w:t>
+      </w:r>
+      <w:r>
+        <w:rPr>
+          <w:rFonts w:ascii="Courier New" w:eastAsia="Times New Roman" w:hAnsi="Courier New" w:cs="Courier New"/>
+          <w:sz w:val="20"/>
+          <w:szCs w:val="20"/>
+        </w:rPr>
+        <w:br/>
+      </w:r>
+      <w:r>
+        <w:rPr>
+          <w:rFonts w:ascii="Courier New" w:eastAsia="Times New Roman" w:hAnsi="Courier New" w:cs="Courier New"/>
+          <w:sz w:val="20"/>
+          <w:szCs w:val="20"/>
+        </w:rPr>
+        <w:br/>
+      </w:r>
+      <w:proofErr w:type="spellStart"/>
+      <w:r>
+        <w:rPr>
+          <w:rFonts w:ascii="Courier New" w:eastAsia="Times New Roman" w:hAnsi="Courier New" w:cs="Courier New"/>
+          <w:sz w:val="20"/>
+          <w:szCs w:val="20"/>
+        </w:rPr>
+        <w:t>public</w:t>
+      </w:r>
+      <w:proofErr w:type="spellEnd"/>
+      <w:r>
+        <w:rPr>
+          <w:rFonts w:ascii="Courier New" w:eastAsia="Times New Roman" w:hAnsi="Courier New" w:cs="Courier New"/>
+          <w:sz w:val="20"/>
+          <w:szCs w:val="20"/>
+        </w:rPr>
+        <w:t xml:space="preserve"> </w:t>
+      </w:r>
+      <w:proofErr w:type="spellStart"/>
+      <w:r>
+        <w:rPr>
+          <w:rFonts w:ascii="Courier New" w:eastAsia="Times New Roman" w:hAnsi="Courier New" w:cs="Courier New"/>
+          <w:sz w:val="20"/>
+          <w:szCs w:val="20"/>
+        </w:rPr>
+        <w:t>class</w:t>
+      </w:r>
+      <w:proofErr w:type="spellEnd"/>
+      <w:r>
+        <w:rPr>
+          <w:rFonts w:ascii="Courier New" w:eastAsia="Times New Roman" w:hAnsi="Courier New" w:cs="Courier New"/>
+          <w:sz w:val="20"/>
+          <w:szCs w:val="20"/>
+        </w:rPr>
+        <w:t xml:space="preserve"> Lab7_1 {</w:t>
+      </w:r>
+      <w:r>
+        <w:rPr>
+          <w:rFonts w:ascii="Courier New" w:eastAsia="Times New Roman" w:hAnsi="Courier New" w:cs="Courier New"/>
+          <w:sz w:val="20"/>
+          <w:szCs w:val="20"/>
+        </w:rPr>
+        <w:br/>
+        <w:t xml:space="preserve">  </w:t>
+      </w:r>
+      <w:proofErr w:type="spellStart"/>
+      <w:r>
+        <w:rPr>
+          <w:rFonts w:ascii="Courier New" w:eastAsia="Times New Roman" w:hAnsi="Courier New" w:cs="Courier New"/>
+          <w:sz w:val="20"/>
+          <w:szCs w:val="20"/>
+        </w:rPr>
+        <w:t>public</w:t>
+      </w:r>
+      <w:proofErr w:type="spellEnd"/>
+      <w:r>
+        <w:rPr>
+          <w:rFonts w:ascii="Courier New" w:eastAsia="Times New Roman" w:hAnsi="Courier New" w:cs="Courier New"/>
+          <w:sz w:val="20"/>
+          <w:szCs w:val="20"/>
+        </w:rPr>
+        <w:t xml:space="preserve"> </w:t>
+      </w:r>
+      <w:proofErr w:type="spellStart"/>
+      <w:r>
+        <w:rPr>
+          <w:rFonts w:ascii="Courier New" w:eastAsia="Times New Roman" w:hAnsi="Courier New" w:cs="Courier New"/>
+          <w:sz w:val="20"/>
+          <w:szCs w:val="20"/>
+        </w:rPr>
+        <w:t>static</w:t>
+      </w:r>
+      <w:proofErr w:type="spellEnd"/>
+      <w:r>
+        <w:rPr>
+          <w:rFonts w:ascii="Courier New" w:eastAsia="Times New Roman" w:hAnsi="Courier New" w:cs="Courier New"/>
+          <w:sz w:val="20"/>
+          <w:szCs w:val="20"/>
+        </w:rPr>
+        <w:t xml:space="preserve"> </w:t>
+      </w:r>
+      <w:proofErr w:type="spellStart"/>
+      <w:r>
+        <w:rPr>
+          <w:rFonts w:ascii="Courier New" w:eastAsia="Times New Roman" w:hAnsi="Courier New" w:cs="Courier New"/>
+          <w:sz w:val="20"/>
+          <w:szCs w:val="20"/>
+        </w:rPr>
+        <w:t>void</w:t>
+      </w:r>
+      <w:proofErr w:type="spellEnd"/>
+      <w:r>
+        <w:rPr>
+          <w:rFonts w:ascii="Courier New" w:eastAsia="Times New Roman" w:hAnsi="Courier New" w:cs="Courier New"/>
+          <w:sz w:val="20"/>
+          <w:szCs w:val="20"/>
+        </w:rPr>
+        <w:t xml:space="preserve"> </w:t>
+      </w:r>
+      <w:proofErr w:type="spellStart"/>
+      <w:r>
+        <w:rPr>
+          <w:rFonts w:ascii="Courier New" w:eastAsia="Times New Roman" w:hAnsi="Courier New" w:cs="Courier New"/>
+          <w:sz w:val="20"/>
+          <w:szCs w:val="20"/>
+        </w:rPr>
+        <w:t>main</w:t>
+      </w:r>
+      <w:proofErr w:type="spellEnd"/>
+      <w:r>
+        <w:rPr>
+          <w:rFonts w:ascii="Courier New" w:eastAsia="Times New Roman" w:hAnsi="Courier New" w:cs="Courier New"/>
+          <w:sz w:val="20"/>
+          <w:szCs w:val="20"/>
+        </w:rPr>
+        <w:t>(</w:t>
+      </w:r>
+      <w:proofErr w:type="spellStart"/>
+      <w:r>
+        <w:rPr>
+          <w:rFonts w:ascii="Courier New" w:eastAsia="Times New Roman" w:hAnsi="Courier New" w:cs="Courier New"/>
+          <w:sz w:val="20"/>
+          <w:szCs w:val="20"/>
+        </w:rPr>
+        <w:t>String</w:t>
+      </w:r>
+      <w:proofErr w:type="spellEnd"/>
+      <w:r>
+        <w:rPr>
+          <w:rFonts w:ascii="Courier New" w:eastAsia="Times New Roman" w:hAnsi="Courier New" w:cs="Courier New"/>
+          <w:sz w:val="20"/>
+          <w:szCs w:val="20"/>
+        </w:rPr>
+        <w:t xml:space="preserve">[] </w:t>
+      </w:r>
+      <w:proofErr w:type="spellStart"/>
+      <w:r>
+        <w:rPr>
+          <w:rFonts w:ascii="Courier New" w:eastAsia="Times New Roman" w:hAnsi="Courier New" w:cs="Courier New"/>
+          <w:sz w:val="20"/>
+          <w:szCs w:val="20"/>
+        </w:rPr>
+        <w:t>args</w:t>
+      </w:r>
+      <w:proofErr w:type="spellEnd"/>
+      <w:r>
+        <w:rPr>
+          <w:rFonts w:ascii="Courier New" w:eastAsia="Times New Roman" w:hAnsi="Courier New" w:cs="Courier New"/>
+          <w:sz w:val="20"/>
+          <w:szCs w:val="20"/>
+        </w:rPr>
+        <w:t>) {</w:t>
+      </w:r>
+      <w:r>
+        <w:rPr>
+          <w:rFonts w:ascii="Courier New" w:eastAsia="Times New Roman" w:hAnsi="Courier New" w:cs="Courier New"/>
+          <w:sz w:val="20"/>
+          <w:szCs w:val="20"/>
+        </w:rPr>
+        <w:br/>
+        <w:t xml:space="preserve">    </w:t>
+      </w:r>
+      <w:proofErr w:type="spellStart"/>
+      <w:r>
+        <w:rPr>
+          <w:rFonts w:ascii="Courier New" w:eastAsia="Times New Roman" w:hAnsi="Courier New" w:cs="Courier New"/>
+          <w:sz w:val="20"/>
+          <w:szCs w:val="20"/>
+        </w:rPr>
+        <w:t>double</w:t>
+      </w:r>
+      <w:proofErr w:type="spellEnd"/>
+      <w:r>
+        <w:rPr>
+          <w:rFonts w:ascii="Courier New" w:eastAsia="Times New Roman" w:hAnsi="Courier New" w:cs="Courier New"/>
+          <w:sz w:val="20"/>
+          <w:szCs w:val="20"/>
+        </w:rPr>
+        <w:t>[][] x;</w:t>
+      </w:r>
+      <w:r>
+        <w:rPr>
+          <w:rFonts w:ascii="Courier New" w:eastAsia="Times New Roman" w:hAnsi="Courier New" w:cs="Courier New"/>
+          <w:sz w:val="20"/>
+          <w:szCs w:val="20"/>
+        </w:rPr>
+        <w:br/>
+        <w:t xml:space="preserve">    </w:t>
+      </w:r>
+      <w:proofErr w:type="spellStart"/>
+      <w:r>
+        <w:rPr>
+          <w:rFonts w:ascii="Courier New" w:eastAsia="Times New Roman" w:hAnsi="Courier New" w:cs="Courier New"/>
+          <w:sz w:val="20"/>
+          <w:szCs w:val="20"/>
+        </w:rPr>
+        <w:t>int</w:t>
+      </w:r>
+      <w:proofErr w:type="spellEnd"/>
+      <w:r>
+        <w:rPr>
+          <w:rFonts w:ascii="Courier New" w:eastAsia="Times New Roman" w:hAnsi="Courier New" w:cs="Courier New"/>
+          <w:sz w:val="20"/>
+          <w:szCs w:val="20"/>
+        </w:rPr>
+        <w:t xml:space="preserve"> N, M; // N - строки M - столбцы</w:t>
+      </w:r>
+      <w:r>
+        <w:rPr>
+          <w:rFonts w:ascii="Courier New" w:eastAsia="Times New Roman" w:hAnsi="Courier New" w:cs="Courier New"/>
+          <w:sz w:val="20"/>
+          <w:szCs w:val="20"/>
+        </w:rPr>
+        <w:br/>
+        <w:t xml:space="preserve">    </w:t>
+      </w:r>
+      <w:proofErr w:type="spellStart"/>
+      <w:r>
+        <w:rPr>
+          <w:rFonts w:ascii="Courier New" w:eastAsia="Times New Roman" w:hAnsi="Courier New" w:cs="Courier New"/>
+          <w:sz w:val="20"/>
+          <w:szCs w:val="20"/>
+        </w:rPr>
+        <w:t>Scanner</w:t>
+      </w:r>
+      <w:proofErr w:type="spellEnd"/>
+      <w:r>
+        <w:rPr>
+          <w:rFonts w:ascii="Courier New" w:eastAsia="Times New Roman" w:hAnsi="Courier New" w:cs="Courier New"/>
+          <w:sz w:val="20"/>
+          <w:szCs w:val="20"/>
+        </w:rPr>
+        <w:t xml:space="preserve"> </w:t>
+      </w:r>
+      <w:proofErr w:type="spellStart"/>
+      <w:r>
+        <w:rPr>
+          <w:rFonts w:ascii="Courier New" w:eastAsia="Times New Roman" w:hAnsi="Courier New" w:cs="Courier New"/>
+          <w:sz w:val="20"/>
+          <w:szCs w:val="20"/>
+        </w:rPr>
+        <w:t>sc</w:t>
+      </w:r>
+      <w:proofErr w:type="spellEnd"/>
+      <w:r>
+        <w:rPr>
+          <w:rFonts w:ascii="Courier New" w:eastAsia="Times New Roman" w:hAnsi="Courier New" w:cs="Courier New"/>
+          <w:sz w:val="20"/>
+          <w:szCs w:val="20"/>
+        </w:rPr>
+        <w:t xml:space="preserve"> = </w:t>
+      </w:r>
+      <w:proofErr w:type="spellStart"/>
+      <w:r>
+        <w:rPr>
+          <w:rFonts w:ascii="Courier New" w:eastAsia="Times New Roman" w:hAnsi="Courier New" w:cs="Courier New"/>
+          <w:sz w:val="20"/>
+          <w:szCs w:val="20"/>
+        </w:rPr>
+        <w:t>new</w:t>
+      </w:r>
+      <w:proofErr w:type="spellEnd"/>
+      <w:r>
+        <w:rPr>
+          <w:rFonts w:ascii="Courier New" w:eastAsia="Times New Roman" w:hAnsi="Courier New" w:cs="Courier New"/>
+          <w:sz w:val="20"/>
+          <w:szCs w:val="20"/>
+        </w:rPr>
+        <w:t xml:space="preserve"> </w:t>
+      </w:r>
+      <w:proofErr w:type="spellStart"/>
+      <w:r>
+        <w:rPr>
+          <w:rFonts w:ascii="Courier New" w:eastAsia="Times New Roman" w:hAnsi="Courier New" w:cs="Courier New"/>
+          <w:sz w:val="20"/>
+          <w:szCs w:val="20"/>
+        </w:rPr>
+        <w:t>Scanner</w:t>
+      </w:r>
+      <w:proofErr w:type="spellEnd"/>
+      <w:r>
+        <w:rPr>
+          <w:rFonts w:ascii="Courier New" w:eastAsia="Times New Roman" w:hAnsi="Courier New" w:cs="Courier New"/>
+          <w:sz w:val="20"/>
+          <w:szCs w:val="20"/>
+        </w:rPr>
+        <w:t>(System.in);</w:t>
+      </w:r>
+      <w:r>
+        <w:rPr>
+          <w:rFonts w:ascii="Courier New" w:eastAsia="Times New Roman" w:hAnsi="Courier New" w:cs="Courier New"/>
+          <w:sz w:val="20"/>
+          <w:szCs w:val="20"/>
+        </w:rPr>
+        <w:br/>
+        <w:t xml:space="preserve">    </w:t>
+      </w:r>
+      <w:proofErr w:type="spellStart"/>
+      <w:r>
+        <w:rPr>
+          <w:rFonts w:ascii="Courier New" w:eastAsia="Times New Roman" w:hAnsi="Courier New" w:cs="Courier New"/>
+          <w:sz w:val="20"/>
+          <w:szCs w:val="20"/>
+        </w:rPr>
+        <w:t>System.out.print</w:t>
+      </w:r>
+      <w:proofErr w:type="spellEnd"/>
+      <w:r>
+        <w:rPr>
+          <w:rFonts w:ascii="Courier New" w:eastAsia="Times New Roman" w:hAnsi="Courier New" w:cs="Courier New"/>
+          <w:sz w:val="20"/>
+          <w:szCs w:val="20"/>
+        </w:rPr>
+        <w:t>("N=");</w:t>
+      </w:r>
+      <w:r>
+        <w:rPr>
+          <w:rFonts w:ascii="Courier New" w:eastAsia="Times New Roman" w:hAnsi="Courier New" w:cs="Courier New"/>
+          <w:sz w:val="20"/>
+          <w:szCs w:val="20"/>
+        </w:rPr>
+        <w:br/>
+        <w:t xml:space="preserve">    N = </w:t>
+      </w:r>
+      <w:proofErr w:type="spellStart"/>
+      <w:r>
+        <w:rPr>
+          <w:rFonts w:ascii="Courier New" w:eastAsia="Times New Roman" w:hAnsi="Courier New" w:cs="Courier New"/>
+          <w:sz w:val="20"/>
+          <w:szCs w:val="20"/>
+        </w:rPr>
+        <w:t>sc.nextInt</w:t>
+      </w:r>
+      <w:proofErr w:type="spellEnd"/>
+      <w:r>
+        <w:rPr>
+          <w:rFonts w:ascii="Courier New" w:eastAsia="Times New Roman" w:hAnsi="Courier New" w:cs="Courier New"/>
+          <w:sz w:val="20"/>
+          <w:szCs w:val="20"/>
+        </w:rPr>
+        <w:t>();</w:t>
+      </w:r>
+      <w:r>
+        <w:rPr>
+          <w:rFonts w:ascii="Courier New" w:eastAsia="Times New Roman" w:hAnsi="Courier New" w:cs="Courier New"/>
+          <w:sz w:val="20"/>
+          <w:szCs w:val="20"/>
+        </w:rPr>
+        <w:br/>
+        <w:t xml:space="preserve">    </w:t>
+      </w:r>
+      <w:proofErr w:type="spellStart"/>
+      <w:r>
+        <w:rPr>
+          <w:rFonts w:ascii="Courier New" w:eastAsia="Times New Roman" w:hAnsi="Courier New" w:cs="Courier New"/>
+          <w:sz w:val="20"/>
+          <w:szCs w:val="20"/>
+        </w:rPr>
+        <w:t>System.out.print</w:t>
+      </w:r>
+      <w:proofErr w:type="spellEnd"/>
+      <w:r>
+        <w:rPr>
+          <w:rFonts w:ascii="Courier New" w:eastAsia="Times New Roman" w:hAnsi="Courier New" w:cs="Courier New"/>
+          <w:sz w:val="20"/>
+          <w:szCs w:val="20"/>
+        </w:rPr>
+        <w:t>("M=");</w:t>
+      </w:r>
+      <w:r>
+        <w:rPr>
+          <w:rFonts w:ascii="Courier New" w:eastAsia="Times New Roman" w:hAnsi="Courier New" w:cs="Courier New"/>
+          <w:sz w:val="20"/>
+          <w:szCs w:val="20"/>
+        </w:rPr>
+        <w:br/>
+        <w:t xml:space="preserve">    M = </w:t>
+      </w:r>
+      <w:proofErr w:type="spellStart"/>
+      <w:r>
+        <w:rPr>
+          <w:rFonts w:ascii="Courier New" w:eastAsia="Times New Roman" w:hAnsi="Courier New" w:cs="Courier New"/>
+          <w:sz w:val="20"/>
+          <w:szCs w:val="20"/>
+        </w:rPr>
+        <w:t>sc.nextInt</w:t>
+      </w:r>
+      <w:proofErr w:type="spellEnd"/>
+      <w:r>
+        <w:rPr>
+          <w:rFonts w:ascii="Courier New" w:eastAsia="Times New Roman" w:hAnsi="Courier New" w:cs="Courier New"/>
+          <w:sz w:val="20"/>
+          <w:szCs w:val="20"/>
+        </w:rPr>
+        <w:t>();</w:t>
+      </w:r>
+      <w:r>
+        <w:rPr>
+          <w:rFonts w:ascii="Courier New" w:eastAsia="Times New Roman" w:hAnsi="Courier New" w:cs="Courier New"/>
+          <w:sz w:val="20"/>
+          <w:szCs w:val="20"/>
+        </w:rPr>
+        <w:br/>
+        <w:t xml:space="preserve">    x = </w:t>
+      </w:r>
+      <w:proofErr w:type="spellStart"/>
+      <w:r>
+        <w:rPr>
+          <w:rFonts w:ascii="Courier New" w:eastAsia="Times New Roman" w:hAnsi="Courier New" w:cs="Courier New"/>
+          <w:sz w:val="20"/>
+          <w:szCs w:val="20"/>
+        </w:rPr>
+        <w:t>new</w:t>
+      </w:r>
+      <w:proofErr w:type="spellEnd"/>
+      <w:r>
+        <w:rPr>
+          <w:rFonts w:ascii="Courier New" w:eastAsia="Times New Roman" w:hAnsi="Courier New" w:cs="Courier New"/>
+          <w:sz w:val="20"/>
+          <w:szCs w:val="20"/>
+        </w:rPr>
+        <w:t xml:space="preserve"> </w:t>
+      </w:r>
+      <w:proofErr w:type="spellStart"/>
+      <w:r>
+        <w:rPr>
+          <w:rFonts w:ascii="Courier New" w:eastAsia="Times New Roman" w:hAnsi="Courier New" w:cs="Courier New"/>
+          <w:sz w:val="20"/>
+          <w:szCs w:val="20"/>
+        </w:rPr>
+        <w:t>double</w:t>
+      </w:r>
+      <w:proofErr w:type="spellEnd"/>
+      <w:r>
+        <w:rPr>
+          <w:rFonts w:ascii="Courier New" w:eastAsia="Times New Roman" w:hAnsi="Courier New" w:cs="Courier New"/>
+          <w:sz w:val="20"/>
+          <w:szCs w:val="20"/>
+        </w:rPr>
+        <w:t>[N][M];</w:t>
+      </w:r>
+      <w:r>
+        <w:rPr>
+          <w:rFonts w:ascii="Courier New" w:eastAsia="Times New Roman" w:hAnsi="Courier New" w:cs="Courier New"/>
+          <w:sz w:val="20"/>
+          <w:szCs w:val="20"/>
+        </w:rPr>
+        <w:br/>
+        <w:t xml:space="preserve">    </w:t>
+      </w:r>
+      <w:proofErr w:type="spellStart"/>
+      <w:r>
+        <w:rPr>
+          <w:rFonts w:ascii="Courier New" w:eastAsia="Times New Roman" w:hAnsi="Courier New" w:cs="Courier New"/>
+          <w:sz w:val="20"/>
+          <w:szCs w:val="20"/>
+        </w:rPr>
+        <w:t>for</w:t>
+      </w:r>
+      <w:proofErr w:type="spellEnd"/>
+      <w:r>
+        <w:rPr>
+          <w:rFonts w:ascii="Courier New" w:eastAsia="Times New Roman" w:hAnsi="Courier New" w:cs="Courier New"/>
+          <w:sz w:val="20"/>
+          <w:szCs w:val="20"/>
+        </w:rPr>
+        <w:t xml:space="preserve"> (</w:t>
+      </w:r>
+      <w:proofErr w:type="spellStart"/>
+      <w:r>
+        <w:rPr>
+          <w:rFonts w:ascii="Courier New" w:eastAsia="Times New Roman" w:hAnsi="Courier New" w:cs="Courier New"/>
+          <w:sz w:val="20"/>
+          <w:szCs w:val="20"/>
+        </w:rPr>
+        <w:t>int</w:t>
+      </w:r>
+      <w:proofErr w:type="spellEnd"/>
+      <w:r>
+        <w:rPr>
+          <w:rFonts w:ascii="Courier New" w:eastAsia="Times New Roman" w:hAnsi="Courier New" w:cs="Courier New"/>
+          <w:sz w:val="20"/>
+          <w:szCs w:val="20"/>
+        </w:rPr>
+        <w:t xml:space="preserve"> i = 0; i &lt; N; i++) {</w:t>
+      </w:r>
+      <w:r>
+        <w:rPr>
+          <w:rFonts w:ascii="Courier New" w:eastAsia="Times New Roman" w:hAnsi="Courier New" w:cs="Courier New"/>
+          <w:sz w:val="20"/>
+          <w:szCs w:val="20"/>
+        </w:rPr>
+        <w:br/>
+        <w:t xml:space="preserve">      </w:t>
+      </w:r>
+      <w:proofErr w:type="spellStart"/>
+      <w:r>
+        <w:rPr>
+          <w:rFonts w:ascii="Courier New" w:eastAsia="Times New Roman" w:hAnsi="Courier New" w:cs="Courier New"/>
+          <w:sz w:val="20"/>
+          <w:szCs w:val="20"/>
+        </w:rPr>
+        <w:t>for</w:t>
+      </w:r>
+      <w:proofErr w:type="spellEnd"/>
+      <w:r>
+        <w:rPr>
+          <w:rFonts w:ascii="Courier New" w:eastAsia="Times New Roman" w:hAnsi="Courier New" w:cs="Courier New"/>
+          <w:sz w:val="20"/>
+          <w:szCs w:val="20"/>
+        </w:rPr>
+        <w:t xml:space="preserve"> (</w:t>
+      </w:r>
+      <w:proofErr w:type="spellStart"/>
+      <w:r>
+        <w:rPr>
+          <w:rFonts w:ascii="Courier New" w:eastAsia="Times New Roman" w:hAnsi="Courier New" w:cs="Courier New"/>
+          <w:sz w:val="20"/>
+          <w:szCs w:val="20"/>
+        </w:rPr>
+        <w:t>int</w:t>
+      </w:r>
+      <w:proofErr w:type="spellEnd"/>
+      <w:r>
+        <w:rPr>
+          <w:rFonts w:ascii="Courier New" w:eastAsia="Times New Roman" w:hAnsi="Courier New" w:cs="Courier New"/>
+          <w:sz w:val="20"/>
+          <w:szCs w:val="20"/>
+        </w:rPr>
+        <w:t xml:space="preserve"> j = 0; j &lt; M; j++) {</w:t>
+      </w:r>
+      <w:r>
+        <w:rPr>
+          <w:rFonts w:ascii="Courier New" w:eastAsia="Times New Roman" w:hAnsi="Courier New" w:cs="Courier New"/>
+          <w:sz w:val="20"/>
+          <w:szCs w:val="20"/>
+        </w:rPr>
+        <w:br/>
+        <w:t xml:space="preserve">        </w:t>
+      </w:r>
+      <w:proofErr w:type="spellStart"/>
+      <w:r>
+        <w:rPr>
+          <w:rFonts w:ascii="Courier New" w:eastAsia="Times New Roman" w:hAnsi="Courier New" w:cs="Courier New"/>
+          <w:sz w:val="20"/>
+          <w:szCs w:val="20"/>
+        </w:rPr>
+        <w:t>System.out.print</w:t>
+      </w:r>
+      <w:proofErr w:type="spellEnd"/>
+      <w:r>
+        <w:rPr>
+          <w:rFonts w:ascii="Courier New" w:eastAsia="Times New Roman" w:hAnsi="Courier New" w:cs="Courier New"/>
+          <w:sz w:val="20"/>
+          <w:szCs w:val="20"/>
+        </w:rPr>
+        <w:t>("x(" + i + "," + j + ") = ");</w:t>
+      </w:r>
+      <w:r>
+        <w:rPr>
+          <w:rFonts w:ascii="Courier New" w:eastAsia="Times New Roman" w:hAnsi="Courier New" w:cs="Courier New"/>
+          <w:sz w:val="20"/>
+          <w:szCs w:val="20"/>
+        </w:rPr>
+        <w:br/>
+        <w:t xml:space="preserve">        x[i][j] = </w:t>
+      </w:r>
+      <w:proofErr w:type="spellStart"/>
+      <w:r>
+        <w:rPr>
+          <w:rFonts w:ascii="Courier New" w:eastAsia="Times New Roman" w:hAnsi="Courier New" w:cs="Courier New"/>
+          <w:sz w:val="20"/>
+          <w:szCs w:val="20"/>
+        </w:rPr>
+        <w:t>sc.nextDouble</w:t>
+      </w:r>
+      <w:proofErr w:type="spellEnd"/>
+      <w:r>
+        <w:rPr>
+          <w:rFonts w:ascii="Courier New" w:eastAsia="Times New Roman" w:hAnsi="Courier New" w:cs="Courier New"/>
+          <w:sz w:val="20"/>
+          <w:szCs w:val="20"/>
+        </w:rPr>
+        <w:t>();</w:t>
+      </w:r>
+      <w:r>
+        <w:rPr>
+          <w:rFonts w:ascii="Courier New" w:eastAsia="Times New Roman" w:hAnsi="Courier New" w:cs="Courier New"/>
+          <w:sz w:val="20"/>
+          <w:szCs w:val="20"/>
+        </w:rPr>
+        <w:br/>
+        <w:t xml:space="preserve">      }</w:t>
+      </w:r>
+      <w:r>
+        <w:rPr>
+          <w:rFonts w:ascii="Courier New" w:eastAsia="Times New Roman" w:hAnsi="Courier New" w:cs="Courier New"/>
+          <w:sz w:val="20"/>
+          <w:szCs w:val="20"/>
+        </w:rPr>
+        <w:br/>
+        <w:t xml:space="preserve">      </w:t>
+      </w:r>
+      <w:proofErr w:type="spellStart"/>
+      <w:r>
+        <w:rPr>
+          <w:rFonts w:ascii="Courier New" w:eastAsia="Times New Roman" w:hAnsi="Courier New" w:cs="Courier New"/>
+          <w:sz w:val="20"/>
+          <w:szCs w:val="20"/>
+        </w:rPr>
+        <w:t>System.out.println</w:t>
+      </w:r>
+      <w:proofErr w:type="spellEnd"/>
+      <w:r>
+        <w:rPr>
+          <w:rFonts w:ascii="Courier New" w:eastAsia="Times New Roman" w:hAnsi="Courier New" w:cs="Courier New"/>
+          <w:sz w:val="20"/>
+          <w:szCs w:val="20"/>
+        </w:rPr>
+        <w:t>();</w:t>
+      </w:r>
+      <w:r>
+        <w:rPr>
+          <w:rFonts w:ascii="Courier New" w:eastAsia="Times New Roman" w:hAnsi="Courier New" w:cs="Courier New"/>
+          <w:sz w:val="20"/>
+          <w:szCs w:val="20"/>
+        </w:rPr>
+        <w:br/>
+        <w:t xml:space="preserve">    }</w:t>
+      </w:r>
+      <w:r>
+        <w:rPr>
+          <w:rFonts w:ascii="Courier New" w:eastAsia="Times New Roman" w:hAnsi="Courier New" w:cs="Courier New"/>
+          <w:sz w:val="20"/>
+          <w:szCs w:val="20"/>
+        </w:rPr>
+        <w:br/>
+        <w:t xml:space="preserve">    </w:t>
+      </w:r>
+      <w:proofErr w:type="spellStart"/>
+      <w:r>
+        <w:rPr>
+          <w:rFonts w:ascii="Courier New" w:eastAsia="Times New Roman" w:hAnsi="Courier New" w:cs="Courier New"/>
+          <w:sz w:val="20"/>
+          <w:szCs w:val="20"/>
+        </w:rPr>
+        <w:t>sc.close</w:t>
+      </w:r>
+      <w:proofErr w:type="spellEnd"/>
+      <w:r>
+        <w:rPr>
+          <w:rFonts w:ascii="Courier New" w:eastAsia="Times New Roman" w:hAnsi="Courier New" w:cs="Courier New"/>
+          <w:sz w:val="20"/>
+          <w:szCs w:val="20"/>
+        </w:rPr>
+        <w:t>();</w:t>
+      </w:r>
+      <w:r>
+        <w:rPr>
+          <w:rFonts w:ascii="Courier New" w:eastAsia="Times New Roman" w:hAnsi="Courier New" w:cs="Courier New"/>
+          <w:sz w:val="20"/>
+          <w:szCs w:val="20"/>
+        </w:rPr>
+        <w:br/>
+        <w:t xml:space="preserve">    </w:t>
+      </w:r>
+      <w:proofErr w:type="spellStart"/>
+      <w:r>
+        <w:rPr>
+          <w:rFonts w:ascii="Courier New" w:eastAsia="Times New Roman" w:hAnsi="Courier New" w:cs="Courier New"/>
+          <w:sz w:val="20"/>
+          <w:szCs w:val="20"/>
+        </w:rPr>
+        <w:t>System.out.println</w:t>
+      </w:r>
+      <w:proofErr w:type="spellEnd"/>
+      <w:r>
+        <w:rPr>
+          <w:rFonts w:ascii="Courier New" w:eastAsia="Times New Roman" w:hAnsi="Courier New" w:cs="Courier New"/>
+          <w:sz w:val="20"/>
+          <w:szCs w:val="20"/>
+        </w:rPr>
+        <w:t>("Введённая матрица:");</w:t>
+      </w:r>
+      <w:r>
+        <w:rPr>
+          <w:rFonts w:ascii="Courier New" w:eastAsia="Times New Roman" w:hAnsi="Courier New" w:cs="Courier New"/>
+          <w:sz w:val="20"/>
+          <w:szCs w:val="20"/>
+        </w:rPr>
+        <w:br/>
+        <w:t xml:space="preserve">    </w:t>
+      </w:r>
+      <w:proofErr w:type="spellStart"/>
+      <w:r>
+        <w:rPr>
+          <w:rFonts w:ascii="Courier New" w:eastAsia="Times New Roman" w:hAnsi="Courier New" w:cs="Courier New"/>
+          <w:sz w:val="20"/>
+          <w:szCs w:val="20"/>
+        </w:rPr>
+        <w:t>for</w:t>
+      </w:r>
+      <w:proofErr w:type="spellEnd"/>
+      <w:r>
+        <w:rPr>
+          <w:rFonts w:ascii="Courier New" w:eastAsia="Times New Roman" w:hAnsi="Courier New" w:cs="Courier New"/>
+          <w:sz w:val="20"/>
+          <w:szCs w:val="20"/>
+        </w:rPr>
+        <w:t xml:space="preserve"> (</w:t>
+      </w:r>
+      <w:proofErr w:type="spellStart"/>
+      <w:r>
+        <w:rPr>
+          <w:rFonts w:ascii="Courier New" w:eastAsia="Times New Roman" w:hAnsi="Courier New" w:cs="Courier New"/>
+          <w:sz w:val="20"/>
+          <w:szCs w:val="20"/>
+        </w:rPr>
+        <w:t>int</w:t>
+      </w:r>
+      <w:proofErr w:type="spellEnd"/>
+      <w:r>
+        <w:rPr>
+          <w:rFonts w:ascii="Courier New" w:eastAsia="Times New Roman" w:hAnsi="Courier New" w:cs="Courier New"/>
+          <w:sz w:val="20"/>
+          <w:szCs w:val="20"/>
+        </w:rPr>
+        <w:t xml:space="preserve"> i = 0; i &lt; N; i++) {</w:t>
+      </w:r>
+      <w:r>
+        <w:rPr>
+          <w:rFonts w:ascii="Courier New" w:eastAsia="Times New Roman" w:hAnsi="Courier New" w:cs="Courier New"/>
+          <w:sz w:val="20"/>
+          <w:szCs w:val="20"/>
+        </w:rPr>
+        <w:br/>
+        <w:t xml:space="preserve">      </w:t>
+      </w:r>
+      <w:proofErr w:type="spellStart"/>
+      <w:r>
+        <w:rPr>
+          <w:rFonts w:ascii="Courier New" w:eastAsia="Times New Roman" w:hAnsi="Courier New" w:cs="Courier New"/>
+          <w:sz w:val="20"/>
+          <w:szCs w:val="20"/>
+        </w:rPr>
+        <w:t>for</w:t>
+      </w:r>
+      <w:proofErr w:type="spellEnd"/>
+      <w:r>
+        <w:rPr>
+          <w:rFonts w:ascii="Courier New" w:eastAsia="Times New Roman" w:hAnsi="Courier New" w:cs="Courier New"/>
+          <w:sz w:val="20"/>
+          <w:szCs w:val="20"/>
+        </w:rPr>
+        <w:t xml:space="preserve"> (</w:t>
+      </w:r>
+      <w:proofErr w:type="spellStart"/>
+      <w:r>
+        <w:rPr>
+          <w:rFonts w:ascii="Courier New" w:eastAsia="Times New Roman" w:hAnsi="Courier New" w:cs="Courier New"/>
+          <w:sz w:val="20"/>
+          <w:szCs w:val="20"/>
+        </w:rPr>
+        <w:t>int</w:t>
+      </w:r>
+      <w:proofErr w:type="spellEnd"/>
+      <w:r>
+        <w:rPr>
+          <w:rFonts w:ascii="Courier New" w:eastAsia="Times New Roman" w:hAnsi="Courier New" w:cs="Courier New"/>
+          <w:sz w:val="20"/>
+          <w:szCs w:val="20"/>
+        </w:rPr>
+        <w:t xml:space="preserve"> j = 0; j &lt; N; j++) {</w:t>
+      </w:r>
+      <w:r>
+        <w:rPr>
+          <w:rFonts w:ascii="Courier New" w:eastAsia="Times New Roman" w:hAnsi="Courier New" w:cs="Courier New"/>
+          <w:sz w:val="20"/>
+          <w:szCs w:val="20"/>
+        </w:rPr>
+        <w:br/>
+        <w:t xml:space="preserve">        </w:t>
+      </w:r>
+      <w:proofErr w:type="spellStart"/>
+      <w:r>
+        <w:rPr>
+          <w:rFonts w:ascii="Courier New" w:eastAsia="Times New Roman" w:hAnsi="Courier New" w:cs="Courier New"/>
+          <w:sz w:val="20"/>
+          <w:szCs w:val="20"/>
+        </w:rPr>
+        <w:t>System.out.printf</w:t>
+      </w:r>
+      <w:proofErr w:type="spellEnd"/>
+      <w:r>
+        <w:rPr>
+          <w:rFonts w:ascii="Courier New" w:eastAsia="Times New Roman" w:hAnsi="Courier New" w:cs="Courier New"/>
+          <w:sz w:val="20"/>
+          <w:szCs w:val="20"/>
+        </w:rPr>
+        <w:t>("%10.2f", x[i][j]);</w:t>
+      </w:r>
+      <w:r>
+        <w:rPr>
+          <w:rFonts w:ascii="Courier New" w:eastAsia="Times New Roman" w:hAnsi="Courier New" w:cs="Courier New"/>
+          <w:sz w:val="20"/>
+          <w:szCs w:val="20"/>
+        </w:rPr>
+        <w:br/>
+        <w:t xml:space="preserve">      }</w:t>
+      </w:r>
+      <w:r>
+        <w:rPr>
+          <w:rFonts w:ascii="Courier New" w:eastAsia="Times New Roman" w:hAnsi="Courier New" w:cs="Courier New"/>
+          <w:sz w:val="20"/>
+          <w:szCs w:val="20"/>
+        </w:rPr>
+        <w:br/>
+        <w:t xml:space="preserve">      </w:t>
+      </w:r>
+      <w:proofErr w:type="spellStart"/>
+      <w:r>
+        <w:rPr>
+          <w:rFonts w:ascii="Courier New" w:eastAsia="Times New Roman" w:hAnsi="Courier New" w:cs="Courier New"/>
+          <w:sz w:val="20"/>
+          <w:szCs w:val="20"/>
+        </w:rPr>
+        <w:t>System.out.println</w:t>
+      </w:r>
+      <w:proofErr w:type="spellEnd"/>
+      <w:r>
+        <w:rPr>
+          <w:rFonts w:ascii="Courier New" w:eastAsia="Times New Roman" w:hAnsi="Courier New" w:cs="Courier New"/>
+          <w:sz w:val="20"/>
+          <w:szCs w:val="20"/>
+        </w:rPr>
+        <w:t>();</w:t>
+      </w:r>
+      <w:r>
+        <w:rPr>
+          <w:rFonts w:ascii="Courier New" w:eastAsia="Times New Roman" w:hAnsi="Courier New" w:cs="Courier New"/>
+          <w:sz w:val="20"/>
+          <w:szCs w:val="20"/>
+        </w:rPr>
+        <w:br/>
+        <w:t xml:space="preserve">    }</w:t>
+      </w:r>
+      <w:r>
+        <w:rPr>
+          <w:rFonts w:ascii="Courier New" w:eastAsia="Times New Roman" w:hAnsi="Courier New" w:cs="Courier New"/>
+          <w:sz w:val="20"/>
+          <w:szCs w:val="20"/>
+        </w:rPr>
+        <w:br/>
+        <w:t xml:space="preserve">    </w:t>
+      </w:r>
+      <w:proofErr w:type="spellStart"/>
+      <w:r>
+        <w:rPr>
+          <w:rFonts w:ascii="Courier New" w:eastAsia="Times New Roman" w:hAnsi="Courier New" w:cs="Courier New"/>
+          <w:sz w:val="20"/>
+          <w:szCs w:val="20"/>
+        </w:rPr>
+        <w:t>int</w:t>
+      </w:r>
+      <w:proofErr w:type="spellEnd"/>
+      <w:r>
+        <w:rPr>
+          <w:rFonts w:ascii="Courier New" w:eastAsia="Times New Roman" w:hAnsi="Courier New" w:cs="Courier New"/>
+          <w:sz w:val="20"/>
+          <w:szCs w:val="20"/>
+        </w:rPr>
+        <w:t xml:space="preserve"> </w:t>
+      </w:r>
+      <w:proofErr w:type="spellStart"/>
+      <w:r>
+        <w:rPr>
+          <w:rFonts w:ascii="Courier New" w:eastAsia="Times New Roman" w:hAnsi="Courier New" w:cs="Courier New"/>
+          <w:sz w:val="20"/>
+          <w:szCs w:val="20"/>
+        </w:rPr>
+        <w:t>count</w:t>
+      </w:r>
+      <w:proofErr w:type="spellEnd"/>
+      <w:r>
+        <w:rPr>
+          <w:rFonts w:ascii="Courier New" w:eastAsia="Times New Roman" w:hAnsi="Courier New" w:cs="Courier New"/>
+          <w:sz w:val="20"/>
+          <w:szCs w:val="20"/>
+        </w:rPr>
+        <w:t xml:space="preserve"> = 0;</w:t>
+      </w:r>
+      <w:r>
+        <w:rPr>
+          <w:rFonts w:ascii="Courier New" w:eastAsia="Times New Roman" w:hAnsi="Courier New" w:cs="Courier New"/>
+          <w:sz w:val="20"/>
+          <w:szCs w:val="20"/>
+        </w:rPr>
+        <w:br/>
+      </w:r>
+      <w:r>
+        <w:rPr>
+          <w:rFonts w:ascii="Courier New" w:eastAsia="Times New Roman" w:hAnsi="Courier New" w:cs="Courier New"/>
+          <w:sz w:val="20"/>
+          <w:szCs w:val="20"/>
+        </w:rPr>
+        <w:br/>
+        <w:t xml:space="preserve">    </w:t>
+      </w:r>
+      <w:proofErr w:type="spellStart"/>
+      <w:r>
+        <w:rPr>
+          <w:rFonts w:ascii="Courier New" w:eastAsia="Times New Roman" w:hAnsi="Courier New" w:cs="Courier New"/>
+          <w:sz w:val="20"/>
+          <w:szCs w:val="20"/>
+        </w:rPr>
+        <w:t>for</w:t>
+      </w:r>
+      <w:proofErr w:type="spellEnd"/>
+      <w:r>
+        <w:rPr>
+          <w:rFonts w:ascii="Courier New" w:eastAsia="Times New Roman" w:hAnsi="Courier New" w:cs="Courier New"/>
+          <w:sz w:val="20"/>
+          <w:szCs w:val="20"/>
+        </w:rPr>
+        <w:t xml:space="preserve"> (</w:t>
+      </w:r>
+      <w:proofErr w:type="spellStart"/>
+      <w:r>
+        <w:rPr>
+          <w:rFonts w:ascii="Courier New" w:eastAsia="Times New Roman" w:hAnsi="Courier New" w:cs="Courier New"/>
+          <w:sz w:val="20"/>
+          <w:szCs w:val="20"/>
+        </w:rPr>
+        <w:t>int</w:t>
+      </w:r>
+      <w:proofErr w:type="spellEnd"/>
+      <w:r>
+        <w:rPr>
+          <w:rFonts w:ascii="Courier New" w:eastAsia="Times New Roman" w:hAnsi="Courier New" w:cs="Courier New"/>
+          <w:sz w:val="20"/>
+          <w:szCs w:val="20"/>
+        </w:rPr>
+        <w:t xml:space="preserve"> i = 0; i &lt; N; i++) {</w:t>
+      </w:r>
+      <w:r>
+        <w:rPr>
+          <w:rFonts w:ascii="Courier New" w:eastAsia="Times New Roman" w:hAnsi="Courier New" w:cs="Courier New"/>
+          <w:sz w:val="20"/>
+          <w:szCs w:val="20"/>
+        </w:rPr>
+        <w:br/>
+        <w:t xml:space="preserve">      </w:t>
+      </w:r>
+      <w:proofErr w:type="spellStart"/>
+      <w:r>
+        <w:rPr>
+          <w:rFonts w:ascii="Courier New" w:eastAsia="Times New Roman" w:hAnsi="Courier New" w:cs="Courier New"/>
+          <w:sz w:val="20"/>
+          <w:szCs w:val="20"/>
+        </w:rPr>
+        <w:t>int</w:t>
+      </w:r>
+      <w:proofErr w:type="spellEnd"/>
+      <w:r>
+        <w:rPr>
+          <w:rFonts w:ascii="Courier New" w:eastAsia="Times New Roman" w:hAnsi="Courier New" w:cs="Courier New"/>
+          <w:sz w:val="20"/>
+          <w:szCs w:val="20"/>
+        </w:rPr>
+        <w:t xml:space="preserve"> j;</w:t>
+      </w:r>
+      <w:r>
+        <w:rPr>
+          <w:rFonts w:ascii="Courier New" w:eastAsia="Times New Roman" w:hAnsi="Courier New" w:cs="Courier New"/>
+          <w:sz w:val="20"/>
+          <w:szCs w:val="20"/>
+        </w:rPr>
+        <w:br/>
+        <w:t xml:space="preserve">      </w:t>
+      </w:r>
+      <w:proofErr w:type="spellStart"/>
+      <w:r>
+        <w:rPr>
+          <w:rFonts w:ascii="Courier New" w:eastAsia="Times New Roman" w:hAnsi="Courier New" w:cs="Courier New"/>
+          <w:sz w:val="20"/>
+          <w:szCs w:val="20"/>
+        </w:rPr>
+        <w:t>for</w:t>
+      </w:r>
+      <w:proofErr w:type="spellEnd"/>
+      <w:r>
+        <w:rPr>
+          <w:rFonts w:ascii="Courier New" w:eastAsia="Times New Roman" w:hAnsi="Courier New" w:cs="Courier New"/>
+          <w:sz w:val="20"/>
+          <w:szCs w:val="20"/>
+        </w:rPr>
+        <w:t xml:space="preserve"> (j = 0; j &lt; M; j++) </w:t>
+      </w:r>
+      <w:proofErr w:type="spellStart"/>
+      <w:r>
+        <w:rPr>
+          <w:rFonts w:ascii="Courier New" w:eastAsia="Times New Roman" w:hAnsi="Courier New" w:cs="Courier New"/>
+          <w:sz w:val="20"/>
+          <w:szCs w:val="20"/>
+        </w:rPr>
+        <w:t>if</w:t>
+      </w:r>
+      <w:proofErr w:type="spellEnd"/>
+      <w:r>
+        <w:rPr>
+          <w:rFonts w:ascii="Courier New" w:eastAsia="Times New Roman" w:hAnsi="Courier New" w:cs="Courier New"/>
+          <w:sz w:val="20"/>
+          <w:szCs w:val="20"/>
+        </w:rPr>
+        <w:t xml:space="preserve"> (x[i][j] == 0) </w:t>
+      </w:r>
+      <w:proofErr w:type="spellStart"/>
+      <w:r>
+        <w:rPr>
+          <w:rFonts w:ascii="Courier New" w:eastAsia="Times New Roman" w:hAnsi="Courier New" w:cs="Courier New"/>
+          <w:sz w:val="20"/>
+          <w:szCs w:val="20"/>
+        </w:rPr>
+        <w:t>break</w:t>
+      </w:r>
+      <w:proofErr w:type="spellEnd"/>
+      <w:r>
+        <w:rPr>
+          <w:rFonts w:ascii="Courier New" w:eastAsia="Times New Roman" w:hAnsi="Courier New" w:cs="Courier New"/>
+          <w:sz w:val="20"/>
+          <w:szCs w:val="20"/>
+        </w:rPr>
+        <w:t>;</w:t>
+      </w:r>
+      <w:r>
+        <w:rPr>
+          <w:rFonts w:ascii="Courier New" w:eastAsia="Times New Roman" w:hAnsi="Courier New" w:cs="Courier New"/>
+          <w:sz w:val="20"/>
+          <w:szCs w:val="20"/>
+        </w:rPr>
+        <w:br/>
+        <w:t xml:space="preserve">      </w:t>
+      </w:r>
+      <w:proofErr w:type="spellStart"/>
+      <w:r>
+        <w:rPr>
+          <w:rFonts w:ascii="Courier New" w:eastAsia="Times New Roman" w:hAnsi="Courier New" w:cs="Courier New"/>
+          <w:sz w:val="20"/>
+          <w:szCs w:val="20"/>
+        </w:rPr>
+        <w:t>if</w:t>
+      </w:r>
+      <w:proofErr w:type="spellEnd"/>
+      <w:r>
+        <w:rPr>
+          <w:rFonts w:ascii="Courier New" w:eastAsia="Times New Roman" w:hAnsi="Courier New" w:cs="Courier New"/>
+          <w:sz w:val="20"/>
+          <w:szCs w:val="20"/>
+        </w:rPr>
+        <w:t xml:space="preserve"> (j == M) {</w:t>
+      </w:r>
+      <w:r>
+        <w:rPr>
+          <w:rFonts w:ascii="Courier New" w:eastAsia="Times New Roman" w:hAnsi="Courier New" w:cs="Courier New"/>
+          <w:sz w:val="20"/>
+          <w:szCs w:val="20"/>
+        </w:rPr>
+        <w:br/>
+        <w:t xml:space="preserve">        </w:t>
+      </w:r>
+      <w:proofErr w:type="spellStart"/>
+      <w:r>
+        <w:rPr>
+          <w:rFonts w:ascii="Courier New" w:eastAsia="Times New Roman" w:hAnsi="Courier New" w:cs="Courier New"/>
+          <w:sz w:val="20"/>
+          <w:szCs w:val="20"/>
+        </w:rPr>
+        <w:t>count</w:t>
+      </w:r>
+      <w:proofErr w:type="spellEnd"/>
+      <w:r>
+        <w:rPr>
+          <w:rFonts w:ascii="Courier New" w:eastAsia="Times New Roman" w:hAnsi="Courier New" w:cs="Courier New"/>
+          <w:sz w:val="20"/>
+          <w:szCs w:val="20"/>
+        </w:rPr>
+        <w:t>++;</w:t>
+      </w:r>
+      <w:r>
+        <w:rPr>
+          <w:rFonts w:ascii="Courier New" w:eastAsia="Times New Roman" w:hAnsi="Courier New" w:cs="Courier New"/>
+          <w:sz w:val="20"/>
+          <w:szCs w:val="20"/>
+        </w:rPr>
+        <w:br/>
+        <w:t xml:space="preserve">        </w:t>
+      </w:r>
+      <w:proofErr w:type="spellStart"/>
+      <w:r>
+        <w:rPr>
+          <w:rFonts w:ascii="Courier New" w:eastAsia="Times New Roman" w:hAnsi="Courier New" w:cs="Courier New"/>
+          <w:sz w:val="20"/>
+          <w:szCs w:val="20"/>
+        </w:rPr>
+        <w:t>System.out.println</w:t>
+      </w:r>
+      <w:proofErr w:type="spellEnd"/>
+      <w:r>
+        <w:rPr>
+          <w:rFonts w:ascii="Courier New" w:eastAsia="Times New Roman" w:hAnsi="Courier New" w:cs="Courier New"/>
+          <w:sz w:val="20"/>
+          <w:szCs w:val="20"/>
+        </w:rPr>
+        <w:t>("В строке (" + i + ") нет нулевых элементов");</w:t>
+      </w:r>
+      <w:r>
+        <w:rPr>
+          <w:rFonts w:ascii="Courier New" w:eastAsia="Times New Roman" w:hAnsi="Courier New" w:cs="Courier New"/>
+          <w:sz w:val="20"/>
+          <w:szCs w:val="20"/>
+        </w:rPr>
+        <w:br/>
+        <w:t xml:space="preserve">      }</w:t>
+      </w:r>
+      <w:r>
+        <w:rPr>
+          <w:rFonts w:ascii="Courier New" w:eastAsia="Times New Roman" w:hAnsi="Courier New" w:cs="Courier New"/>
+          <w:sz w:val="20"/>
+          <w:szCs w:val="20"/>
+        </w:rPr>
+        <w:br/>
+        <w:t xml:space="preserve">    }</w:t>
+      </w:r>
+      <w:r>
+        <w:rPr>
+          <w:rFonts w:ascii="Courier New" w:eastAsia="Times New Roman" w:hAnsi="Courier New" w:cs="Courier New"/>
+          <w:sz w:val="20"/>
+          <w:szCs w:val="20"/>
+        </w:rPr>
+        <w:br/>
+      </w:r>
+      <w:r>
+        <w:rPr>
+          <w:rFonts w:ascii="Courier New" w:eastAsia="Times New Roman" w:hAnsi="Courier New" w:cs="Courier New"/>
+          <w:sz w:val="20"/>
+          <w:szCs w:val="20"/>
+        </w:rPr>
+        <w:br/>
+        <w:t xml:space="preserve">    </w:t>
+      </w:r>
+      <w:proofErr w:type="spellStart"/>
+      <w:r>
+        <w:rPr>
+          <w:rFonts w:ascii="Courier New" w:eastAsia="Times New Roman" w:hAnsi="Courier New" w:cs="Courier New"/>
+          <w:sz w:val="20"/>
+          <w:szCs w:val="20"/>
+        </w:rPr>
+        <w:t>if</w:t>
+      </w:r>
+      <w:proofErr w:type="spellEnd"/>
+      <w:r>
+        <w:rPr>
+          <w:rFonts w:ascii="Courier New" w:eastAsia="Times New Roman" w:hAnsi="Courier New" w:cs="Courier New"/>
+          <w:sz w:val="20"/>
+          <w:szCs w:val="20"/>
+        </w:rPr>
+        <w:t xml:space="preserve"> (</w:t>
+      </w:r>
+      <w:proofErr w:type="spellStart"/>
+      <w:r>
+        <w:rPr>
+          <w:rFonts w:ascii="Courier New" w:eastAsia="Times New Roman" w:hAnsi="Courier New" w:cs="Courier New"/>
+          <w:sz w:val="20"/>
+          <w:szCs w:val="20"/>
+        </w:rPr>
+        <w:t>count</w:t>
+      </w:r>
+      <w:proofErr w:type="spellEnd"/>
+      <w:r>
+        <w:rPr>
+          <w:rFonts w:ascii="Courier New" w:eastAsia="Times New Roman" w:hAnsi="Courier New" w:cs="Courier New"/>
+          <w:sz w:val="20"/>
+          <w:szCs w:val="20"/>
+        </w:rPr>
+        <w:t xml:space="preserve"> == 0) </w:t>
+      </w:r>
+      <w:proofErr w:type="spellStart"/>
+      <w:r>
+        <w:rPr>
+          <w:rFonts w:ascii="Courier New" w:eastAsia="Times New Roman" w:hAnsi="Courier New" w:cs="Courier New"/>
+          <w:sz w:val="20"/>
+          <w:szCs w:val="20"/>
+        </w:rPr>
+        <w:t>System.out.println</w:t>
+      </w:r>
+      <w:proofErr w:type="spellEnd"/>
+      <w:r>
+        <w:rPr>
+          <w:rFonts w:ascii="Courier New" w:eastAsia="Times New Roman" w:hAnsi="Courier New" w:cs="Courier New"/>
+          <w:sz w:val="20"/>
+          <w:szCs w:val="20"/>
+        </w:rPr>
+        <w:t>("В матрице нет строк без нулевых элементов");</w:t>
+      </w:r>
+      <w:r>
+        <w:rPr>
+          <w:rFonts w:ascii="Courier New" w:eastAsia="Times New Roman" w:hAnsi="Courier New" w:cs="Courier New"/>
+          <w:sz w:val="20"/>
+          <w:szCs w:val="20"/>
+        </w:rPr>
+        <w:br/>
+        <w:t xml:space="preserve">  }</w:t>
+      </w:r>
+      <w:r>
+        <w:rPr>
+          <w:rFonts w:ascii="Courier New" w:eastAsia="Times New Roman" w:hAnsi="Courier New" w:cs="Courier New"/>
+          <w:sz w:val="20"/>
+          <w:szCs w:val="20"/>
+        </w:rPr>
+        <w:br/>
+        <w:t>}</w:t>
+      </w:r>
+    </w:p>
+    <w:p>
+      <w:pPr>
+        <w:spacing w:after="0" w:line="240" w:lineRule="auto"/>
+        <w:rPr>
+          <w:rFonts w:ascii="Courier New" w:eastAsia="Times New Roman" w:hAnsi="Courier New" w:cs="Courier New"/>
+          <w:sz w:val="20"/>
+          <w:szCs w:val="20"/>
+        </w:rPr>
+      </w:pPr>
+    </w:p>
+    <w:p>
+      <w:pPr>
+        <w:spacing w:after="0" w:line="240" w:lineRule="auto"/>
+        <w:rPr>
+          <w:rFonts w:ascii="Times New Roman" w:eastAsia="Times New Roman" w:hAnsi="Times New Roman" w:cs="Times New Roman"/>
+          <w:sz w:val="28"/>
+          <w:szCs w:val="28"/>
+        </w:rPr>
+      </w:pPr>
+      <w:r>
+        <w:rPr>
+          <w:rFonts w:ascii="Times New Roman" w:eastAsia="Times New Roman" w:hAnsi="Times New Roman" w:cs="Times New Roman"/>
+          <w:sz w:val="28"/>
+          <w:szCs w:val="28"/>
+        </w:rPr>
+        <w:lastRenderedPageBreak/>
+        <w:t>Машинный расчёт задания 1 представлен на рис. 2.</w:t>
+      </w:r>
+    </w:p>
+    <w:p>
+      <w:pPr>
+        <w:spacing w:after="0" w:line="240" w:lineRule="auto"/>
+        <w:jc w:val="center"/>
+        <w:rPr>
+          <w:rFonts w:ascii="Times New Roman" w:eastAsia="Times New Roman" w:hAnsi="Times New Roman" w:cs="Times New Roman"/>
+          <w:sz w:val="28"/>
+          <w:szCs w:val="28"/>
+        </w:rPr>
+      </w:pPr>
+      <w:r>
+        <w:rPr>
+          <w:rFonts w:ascii="Times New Roman" w:eastAsia="Times New Roman" w:hAnsi="Times New Roman" w:cs="Times New Roman"/>
+          <w:sz w:val="28"/>
+          <w:szCs w:val="28"/>
+        </w:rPr>
+        <w:drawing>
+          <wp:inline distT="0" distB="0" distL="0" distR="0" wp14:anchorId="2FFA4F61" wp14:editId="507331C3">
+            <wp:extent cx="2026023" cy="3155177"/>
+            <wp:effectExtent l="0" t="0" r="6350" b="0"/>
+            <wp:docPr id="356239384" name="Рисунок 1"/>
+            <wp:cNvGraphicFramePr>
+              <a:graphicFrameLocks xmlns:a="http://schemas.openxmlformats.org/drawingml/2006/main" noChangeAspect="1"/>
+            </wp:cNvGraphicFramePr>
+            <a:graphic xmlns:a="http://schemas.openxmlformats.org/drawingml/2006/main">
+              <a:graphicData uri="http://schemas.openxmlformats.org/drawingml/2006/picture">
+                <pic:pic xmlns:pic="http://schemas.openxmlformats.org/drawingml/2006/picture">
+                  <pic:nvPicPr>
+                    <pic:cNvPr id="356239384" name=""/>
+                    <pic:cNvPicPr/>
+                  </pic:nvPicPr>
+                  <pic:blipFill>
+                    <a:blip r:embed="rId8"/>
+                    <a:stretch>
+                      <a:fillRect/>
+                    </a:stretch>
+                  </pic:blipFill>
+                  <pic:spPr>
+                    <a:xfrm>
+                      <a:off x="0" y="0"/>
+                      <a:ext cx="2081947" cy="3242269"/>
+                    </a:xfrm>
+                    <a:prstGeom prst="rect">
+                      <a:avLst/>
+                    </a:prstGeom>
+                  </pic:spPr>
+                </pic:pic>
+              </a:graphicData>
+            </a:graphic>
+          </wp:inline>
+        </w:drawing>
+      </w:r>
+      <w:r>
+        <w:rPr>
+          <w:rFonts w:ascii="Times New Roman" w:eastAsia="Times New Roman" w:hAnsi="Times New Roman" w:cs="Times New Roman"/>
+          <w:sz w:val="28"/>
+          <w:szCs w:val="28"/>
+        </w:rPr>
+        <w:drawing>
+          <wp:inline distT="0" distB="0" distL="0" distR="0" wp14:anchorId="6732BDB3" wp14:editId="460059E6">
+            <wp:extent cx="2465294" cy="3148947"/>
+            <wp:effectExtent l="0" t="0" r="0" b="1270"/>
+            <wp:docPr id="1556309499" name="Рисунок 1"/>
+            <wp:cNvGraphicFramePr>
+              <a:graphicFrameLocks xmlns:a="http://schemas.openxmlformats.org/drawingml/2006/main" noChangeAspect="1"/>
+            </wp:cNvGraphicFramePr>
+            <a:graphic xmlns:a="http://schemas.openxmlformats.org/drawingml/2006/main">
+              <a:graphicData uri="http://schemas.openxmlformats.org/drawingml/2006/picture">
+                <pic:pic xmlns:pic="http://schemas.openxmlformats.org/drawingml/2006/picture">
+                  <pic:nvPicPr>
+                    <pic:cNvPr id="1556309499" name=""/>
+                    <pic:cNvPicPr/>
+                  </pic:nvPicPr>
+                  <pic:blipFill>
+                    <a:blip r:embed="rId9"/>
+                    <a:stretch>
+                      <a:fillRect/>
+                    </a:stretch>
+                  </pic:blipFill>
+                  <pic:spPr>
+                    <a:xfrm>
+                      <a:off x="0" y="0"/>
+                      <a:ext cx="2476415" cy="3163152"/>
+                    </a:xfrm>
+                    <a:prstGeom prst="rect">
+                      <a:avLst/>
+                    </a:prstGeom>
+                  </pic:spPr>
+                </pic:pic>
+              </a:graphicData>
+            </a:graphic>
+          </wp:inline>
+        </w:drawing>
+      </w:r>
+    </w:p>
+    <w:p>
+      <w:pPr>
+        <w:spacing w:after="0" w:line="240" w:lineRule="auto"/>
+        <w:jc w:val="center"/>
+        <w:rPr>
+          <w:rFonts w:ascii="Times New Roman" w:eastAsia="Times New Roman" w:hAnsi="Times New Roman" w:cs="Times New Roman"/>
+          <w:sz w:val="28"/>
+          <w:szCs w:val="28"/>
+        </w:rPr>
+      </w:pPr>
+      <w:r>
+        <w:rPr>
+          <w:rFonts w:ascii="Times New Roman" w:eastAsia="Times New Roman" w:hAnsi="Times New Roman" w:cs="Times New Roman"/>
+          <w:sz w:val="28"/>
+          <w:szCs w:val="28"/>
+        </w:rPr>
+        <w:t>Рис. 2. Машинный расчёт задания 1</w:t>
+      </w:r>
+    </w:p>
     <w:sectPr>
-      <w:footerReference w:type="even" r:id="rId8"/>
-      <w:footerReference w:type="default" r:id="rId9"/>
+      <w:footerReference w:type="even" r:id="rId10"/>
+      <w:footerReference w:type="default" r:id="rId11"/>
       <w:pgSz w:w="11906" w:h="16838"/>
       <w:pgMar w:top="1134" w:right="850" w:bottom="1134" w:left="1701" w:header="708" w:footer="708" w:gutter="0"/>
       <w:cols w:space="708"/>
@@ -1360,12 +3160,11 @@
   <w:style w:type="paragraph" w:default="1" w:styleId="a">
     <w:name w:val="Normal"/>
     <w:qFormat/>
-    <w:rsid w:val="00F30733"/>
+    <w:rsid w:val="00141DA6"/>
   </w:style>
   <w:style w:type="character" w:default="1" w:styleId="a0">
     <w:name w:val="Default Paragraph Font"/>
     <w:uiPriority w:val="1"/>
-    <w:semiHidden/>
     <w:unhideWhenUsed/>
   </w:style>
   <w:style w:type="table" w:default="1" w:styleId="a1">

</xml_diff>